<commit_message>
Atualização da aplicação Twitter
</commit_message>
<xml_diff>
--- a/git.docx
+++ b/git.docx
@@ -16,8 +16,36 @@
           <w:sz w:val="18"/>
           <w:szCs w:val="18"/>
         </w:rPr>
-        <w:t>$ git init</w:t>
-      </w:r>
+        <w:t xml:space="preserve">$ </w:t>
+      </w:r>
+      <w:proofErr w:type="spellStart"/>
+      <w:r>
+        <w:rPr>
+          <w:rFonts w:ascii="Lucida Console" w:hAnsi="Lucida Console" w:cs="Lucida Console"/>
+          <w:sz w:val="18"/>
+          <w:szCs w:val="18"/>
+        </w:rPr>
+        <w:t>git</w:t>
+      </w:r>
+      <w:proofErr w:type="spellEnd"/>
+      <w:r>
+        <w:rPr>
+          <w:rFonts w:ascii="Lucida Console" w:hAnsi="Lucida Console" w:cs="Lucida Console"/>
+          <w:sz w:val="18"/>
+          <w:szCs w:val="18"/>
+        </w:rPr>
+        <w:t xml:space="preserve"> </w:t>
+      </w:r>
+      <w:proofErr w:type="spellStart"/>
+      <w:r>
+        <w:rPr>
+          <w:rFonts w:ascii="Lucida Console" w:hAnsi="Lucida Console" w:cs="Lucida Console"/>
+          <w:sz w:val="18"/>
+          <w:szCs w:val="18"/>
+        </w:rPr>
+        <w:t>init</w:t>
+      </w:r>
+      <w:proofErr w:type="spellEnd"/>
     </w:p>
     <w:p>
       <w:pPr>
@@ -33,7 +61,79 @@
           <w:sz w:val="18"/>
           <w:szCs w:val="18"/>
         </w:rPr>
-        <w:t>$ git remote add origin https://github.com/cmonegatto/php</w:t>
+        <w:t xml:space="preserve">$ </w:t>
+      </w:r>
+      <w:proofErr w:type="spellStart"/>
+      <w:r>
+        <w:rPr>
+          <w:rFonts w:ascii="Lucida Console" w:hAnsi="Lucida Console" w:cs="Lucida Console"/>
+          <w:sz w:val="18"/>
+          <w:szCs w:val="18"/>
+        </w:rPr>
+        <w:t>git</w:t>
+      </w:r>
+      <w:proofErr w:type="spellEnd"/>
+      <w:r>
+        <w:rPr>
+          <w:rFonts w:ascii="Lucida Console" w:hAnsi="Lucida Console" w:cs="Lucida Console"/>
+          <w:sz w:val="18"/>
+          <w:szCs w:val="18"/>
+        </w:rPr>
+        <w:t xml:space="preserve"> </w:t>
+      </w:r>
+      <w:proofErr w:type="spellStart"/>
+      <w:r>
+        <w:rPr>
+          <w:rFonts w:ascii="Lucida Console" w:hAnsi="Lucida Console" w:cs="Lucida Console"/>
+          <w:sz w:val="18"/>
+          <w:szCs w:val="18"/>
+        </w:rPr>
+        <w:t>remote</w:t>
+      </w:r>
+      <w:proofErr w:type="spellEnd"/>
+      <w:r>
+        <w:rPr>
+          <w:rFonts w:ascii="Lucida Console" w:hAnsi="Lucida Console" w:cs="Lucida Console"/>
+          <w:sz w:val="18"/>
+          <w:szCs w:val="18"/>
+        </w:rPr>
+        <w:t xml:space="preserve"> </w:t>
+      </w:r>
+      <w:proofErr w:type="spellStart"/>
+      <w:r>
+        <w:rPr>
+          <w:rFonts w:ascii="Lucida Console" w:hAnsi="Lucida Console" w:cs="Lucida Console"/>
+          <w:sz w:val="18"/>
+          <w:szCs w:val="18"/>
+        </w:rPr>
+        <w:t>add</w:t>
+      </w:r>
+      <w:proofErr w:type="spellEnd"/>
+      <w:r>
+        <w:rPr>
+          <w:rFonts w:ascii="Lucida Console" w:hAnsi="Lucida Console" w:cs="Lucida Console"/>
+          <w:sz w:val="18"/>
+          <w:szCs w:val="18"/>
+        </w:rPr>
+        <w:t xml:space="preserve"> </w:t>
+      </w:r>
+      <w:proofErr w:type="spellStart"/>
+      <w:r>
+        <w:rPr>
+          <w:rFonts w:ascii="Lucida Console" w:hAnsi="Lucida Console" w:cs="Lucida Console"/>
+          <w:sz w:val="18"/>
+          <w:szCs w:val="18"/>
+        </w:rPr>
+        <w:t>origin</w:t>
+      </w:r>
+      <w:proofErr w:type="spellEnd"/>
+      <w:r>
+        <w:rPr>
+          <w:rFonts w:ascii="Lucida Console" w:hAnsi="Lucida Console" w:cs="Lucida Console"/>
+          <w:sz w:val="18"/>
+          <w:szCs w:val="18"/>
+        </w:rPr>
+        <w:t xml:space="preserve"> https://github.com/cmonegatto/php</w:t>
       </w:r>
     </w:p>
     <w:p>
@@ -50,7 +150,43 @@
           <w:sz w:val="18"/>
           <w:szCs w:val="18"/>
         </w:rPr>
-        <w:t>$ git config --global user.name "Claudio Monegatto"</w:t>
+        <w:t xml:space="preserve">$ </w:t>
+      </w:r>
+      <w:proofErr w:type="spellStart"/>
+      <w:r>
+        <w:rPr>
+          <w:rFonts w:ascii="Lucida Console" w:hAnsi="Lucida Console" w:cs="Lucida Console"/>
+          <w:sz w:val="18"/>
+          <w:szCs w:val="18"/>
+        </w:rPr>
+        <w:t>git</w:t>
+      </w:r>
+      <w:proofErr w:type="spellEnd"/>
+      <w:r>
+        <w:rPr>
+          <w:rFonts w:ascii="Lucida Console" w:hAnsi="Lucida Console" w:cs="Lucida Console"/>
+          <w:sz w:val="18"/>
+          <w:szCs w:val="18"/>
+        </w:rPr>
+        <w:t xml:space="preserve"> </w:t>
+      </w:r>
+      <w:proofErr w:type="spellStart"/>
+      <w:r>
+        <w:rPr>
+          <w:rFonts w:ascii="Lucida Console" w:hAnsi="Lucida Console" w:cs="Lucida Console"/>
+          <w:sz w:val="18"/>
+          <w:szCs w:val="18"/>
+        </w:rPr>
+        <w:t>config</w:t>
+      </w:r>
+      <w:proofErr w:type="spellEnd"/>
+      <w:r>
+        <w:rPr>
+          <w:rFonts w:ascii="Lucida Console" w:hAnsi="Lucida Console" w:cs="Lucida Console"/>
+          <w:sz w:val="18"/>
+          <w:szCs w:val="18"/>
+        </w:rPr>
+        <w:t xml:space="preserve"> --global user.name "Claudio Monegatto"</w:t>
       </w:r>
     </w:p>
     <w:p>
@@ -67,7 +203,63 @@
           <w:sz w:val="18"/>
           <w:szCs w:val="18"/>
         </w:rPr>
-        <w:t>$ git config --global user.email "cmonegatto@gmail.com"</w:t>
+        <w:t xml:space="preserve">$ </w:t>
+      </w:r>
+      <w:proofErr w:type="spellStart"/>
+      <w:r>
+        <w:rPr>
+          <w:rFonts w:ascii="Lucida Console" w:hAnsi="Lucida Console" w:cs="Lucida Console"/>
+          <w:sz w:val="18"/>
+          <w:szCs w:val="18"/>
+        </w:rPr>
+        <w:t>git</w:t>
+      </w:r>
+      <w:proofErr w:type="spellEnd"/>
+      <w:r>
+        <w:rPr>
+          <w:rFonts w:ascii="Lucida Console" w:hAnsi="Lucida Console" w:cs="Lucida Console"/>
+          <w:sz w:val="18"/>
+          <w:szCs w:val="18"/>
+        </w:rPr>
+        <w:t xml:space="preserve"> </w:t>
+      </w:r>
+      <w:proofErr w:type="spellStart"/>
+      <w:r>
+        <w:rPr>
+          <w:rFonts w:ascii="Lucida Console" w:hAnsi="Lucida Console" w:cs="Lucida Console"/>
+          <w:sz w:val="18"/>
+          <w:szCs w:val="18"/>
+        </w:rPr>
+        <w:t>config</w:t>
+      </w:r>
+      <w:proofErr w:type="spellEnd"/>
+      <w:r>
+        <w:rPr>
+          <w:rFonts w:ascii="Lucida Console" w:hAnsi="Lucida Console" w:cs="Lucida Console"/>
+          <w:sz w:val="18"/>
+          <w:szCs w:val="18"/>
+        </w:rPr>
+        <w:t xml:space="preserve"> --global </w:t>
+      </w:r>
+      <w:proofErr w:type="spellStart"/>
+      <w:proofErr w:type="gramStart"/>
+      <w:r>
+        <w:rPr>
+          <w:rFonts w:ascii="Lucida Console" w:hAnsi="Lucida Console" w:cs="Lucida Console"/>
+          <w:sz w:val="18"/>
+          <w:szCs w:val="18"/>
+        </w:rPr>
+        <w:t>user.email</w:t>
+      </w:r>
+      <w:proofErr w:type="spellEnd"/>
+      <w:proofErr w:type="gramEnd"/>
+      <w:r>
+        <w:rPr>
+          <w:rFonts w:ascii="Lucida Console" w:hAnsi="Lucida Console" w:cs="Lucida Console"/>
+          <w:sz w:val="18"/>
+          <w:szCs w:val="18"/>
+        </w:rPr>
+        <w:t xml:space="preserve"> "cmonegatto@gmail.com"</w:t>
       </w:r>
     </w:p>
     <w:p>
@@ -93,8 +285,54 @@
           <w:sz w:val="18"/>
           <w:szCs w:val="18"/>
         </w:rPr>
-        <w:t>$ git add --all</w:t>
-      </w:r>
+        <w:t xml:space="preserve">$ </w:t>
+      </w:r>
+      <w:proofErr w:type="spellStart"/>
+      <w:r>
+        <w:rPr>
+          <w:rFonts w:ascii="Lucida Console" w:hAnsi="Lucida Console" w:cs="Lucida Console"/>
+          <w:sz w:val="18"/>
+          <w:szCs w:val="18"/>
+        </w:rPr>
+        <w:t>git</w:t>
+      </w:r>
+      <w:proofErr w:type="spellEnd"/>
+      <w:r>
+        <w:rPr>
+          <w:rFonts w:ascii="Lucida Console" w:hAnsi="Lucida Console" w:cs="Lucida Console"/>
+          <w:sz w:val="18"/>
+          <w:szCs w:val="18"/>
+        </w:rPr>
+        <w:t xml:space="preserve"> </w:t>
+      </w:r>
+      <w:proofErr w:type="spellStart"/>
+      <w:r>
+        <w:rPr>
+          <w:rFonts w:ascii="Lucida Console" w:hAnsi="Lucida Console" w:cs="Lucida Console"/>
+          <w:sz w:val="18"/>
+          <w:szCs w:val="18"/>
+        </w:rPr>
+        <w:t>add</w:t>
+      </w:r>
+      <w:proofErr w:type="spellEnd"/>
+      <w:r>
+        <w:rPr>
+          <w:rFonts w:ascii="Lucida Console" w:hAnsi="Lucida Console" w:cs="Lucida Console"/>
+          <w:sz w:val="18"/>
+          <w:szCs w:val="18"/>
+        </w:rPr>
+        <w:t xml:space="preserve"> --</w:t>
+      </w:r>
+      <w:proofErr w:type="spellStart"/>
+      <w:r>
+        <w:rPr>
+          <w:rFonts w:ascii="Lucida Console" w:hAnsi="Lucida Console" w:cs="Lucida Console"/>
+          <w:sz w:val="18"/>
+          <w:szCs w:val="18"/>
+        </w:rPr>
+        <w:t>all</w:t>
+      </w:r>
+      <w:proofErr w:type="spellEnd"/>
     </w:p>
     <w:p>
       <w:pPr>
@@ -110,7 +348,43 @@
           <w:sz w:val="18"/>
           <w:szCs w:val="18"/>
         </w:rPr>
-        <w:t>$ git commit -m "Criação do repositório"</w:t>
+        <w:t xml:space="preserve">$ </w:t>
+      </w:r>
+      <w:proofErr w:type="spellStart"/>
+      <w:r>
+        <w:rPr>
+          <w:rFonts w:ascii="Lucida Console" w:hAnsi="Lucida Console" w:cs="Lucida Console"/>
+          <w:sz w:val="18"/>
+          <w:szCs w:val="18"/>
+        </w:rPr>
+        <w:t>git</w:t>
+      </w:r>
+      <w:proofErr w:type="spellEnd"/>
+      <w:r>
+        <w:rPr>
+          <w:rFonts w:ascii="Lucida Console" w:hAnsi="Lucida Console" w:cs="Lucida Console"/>
+          <w:sz w:val="18"/>
+          <w:szCs w:val="18"/>
+        </w:rPr>
+        <w:t xml:space="preserve"> </w:t>
+      </w:r>
+      <w:proofErr w:type="spellStart"/>
+      <w:r>
+        <w:rPr>
+          <w:rFonts w:ascii="Lucida Console" w:hAnsi="Lucida Console" w:cs="Lucida Console"/>
+          <w:sz w:val="18"/>
+          <w:szCs w:val="18"/>
+        </w:rPr>
+        <w:t>commit</w:t>
+      </w:r>
+      <w:proofErr w:type="spellEnd"/>
+      <w:r>
+        <w:rPr>
+          <w:rFonts w:ascii="Lucida Console" w:hAnsi="Lucida Console" w:cs="Lucida Console"/>
+          <w:sz w:val="18"/>
+          <w:szCs w:val="18"/>
+        </w:rPr>
+        <w:t xml:space="preserve"> -m "Criação do repositório"</w:t>
       </w:r>
     </w:p>
     <w:p>
@@ -127,7 +401,61 @@
           <w:sz w:val="18"/>
           <w:szCs w:val="18"/>
         </w:rPr>
-        <w:t>$ git pull origin master</w:t>
+        <w:t xml:space="preserve">$ </w:t>
+      </w:r>
+      <w:proofErr w:type="spellStart"/>
+      <w:r>
+        <w:rPr>
+          <w:rFonts w:ascii="Lucida Console" w:hAnsi="Lucida Console" w:cs="Lucida Console"/>
+          <w:sz w:val="18"/>
+          <w:szCs w:val="18"/>
+        </w:rPr>
+        <w:t>git</w:t>
+      </w:r>
+      <w:proofErr w:type="spellEnd"/>
+      <w:r>
+        <w:rPr>
+          <w:rFonts w:ascii="Lucida Console" w:hAnsi="Lucida Console" w:cs="Lucida Console"/>
+          <w:sz w:val="18"/>
+          <w:szCs w:val="18"/>
+        </w:rPr>
+        <w:t xml:space="preserve"> </w:t>
+      </w:r>
+      <w:proofErr w:type="spellStart"/>
+      <w:r>
+        <w:rPr>
+          <w:rFonts w:ascii="Lucida Console" w:hAnsi="Lucida Console" w:cs="Lucida Console"/>
+          <w:sz w:val="18"/>
+          <w:szCs w:val="18"/>
+        </w:rPr>
+        <w:t>pull</w:t>
+      </w:r>
+      <w:proofErr w:type="spellEnd"/>
+      <w:r>
+        <w:rPr>
+          <w:rFonts w:ascii="Lucida Console" w:hAnsi="Lucida Console" w:cs="Lucida Console"/>
+          <w:sz w:val="18"/>
+          <w:szCs w:val="18"/>
+        </w:rPr>
+        <w:t xml:space="preserve"> </w:t>
+      </w:r>
+      <w:proofErr w:type="spellStart"/>
+      <w:r>
+        <w:rPr>
+          <w:rFonts w:ascii="Lucida Console" w:hAnsi="Lucida Console" w:cs="Lucida Console"/>
+          <w:sz w:val="18"/>
+          <w:szCs w:val="18"/>
+        </w:rPr>
+        <w:t>origin</w:t>
+      </w:r>
+      <w:proofErr w:type="spellEnd"/>
+      <w:r>
+        <w:rPr>
+          <w:rFonts w:ascii="Lucida Console" w:hAnsi="Lucida Console" w:cs="Lucida Console"/>
+          <w:sz w:val="18"/>
+          <w:szCs w:val="18"/>
+        </w:rPr>
+        <w:t xml:space="preserve"> master</w:t>
       </w:r>
     </w:p>
     <w:p>
@@ -144,7 +472,61 @@
           <w:sz w:val="18"/>
           <w:szCs w:val="18"/>
         </w:rPr>
-        <w:t>$ git push origin master</w:t>
+        <w:t xml:space="preserve">$ </w:t>
+      </w:r>
+      <w:proofErr w:type="spellStart"/>
+      <w:r>
+        <w:rPr>
+          <w:rFonts w:ascii="Lucida Console" w:hAnsi="Lucida Console" w:cs="Lucida Console"/>
+          <w:sz w:val="18"/>
+          <w:szCs w:val="18"/>
+        </w:rPr>
+        <w:t>git</w:t>
+      </w:r>
+      <w:proofErr w:type="spellEnd"/>
+      <w:r>
+        <w:rPr>
+          <w:rFonts w:ascii="Lucida Console" w:hAnsi="Lucida Console" w:cs="Lucida Console"/>
+          <w:sz w:val="18"/>
+          <w:szCs w:val="18"/>
+        </w:rPr>
+        <w:t xml:space="preserve"> </w:t>
+      </w:r>
+      <w:proofErr w:type="spellStart"/>
+      <w:r>
+        <w:rPr>
+          <w:rFonts w:ascii="Lucida Console" w:hAnsi="Lucida Console" w:cs="Lucida Console"/>
+          <w:sz w:val="18"/>
+          <w:szCs w:val="18"/>
+        </w:rPr>
+        <w:t>push</w:t>
+      </w:r>
+      <w:proofErr w:type="spellEnd"/>
+      <w:r>
+        <w:rPr>
+          <w:rFonts w:ascii="Lucida Console" w:hAnsi="Lucida Console" w:cs="Lucida Console"/>
+          <w:sz w:val="18"/>
+          <w:szCs w:val="18"/>
+        </w:rPr>
+        <w:t xml:space="preserve"> </w:t>
+      </w:r>
+      <w:proofErr w:type="spellStart"/>
+      <w:r>
+        <w:rPr>
+          <w:rFonts w:ascii="Lucida Console" w:hAnsi="Lucida Console" w:cs="Lucida Console"/>
+          <w:sz w:val="18"/>
+          <w:szCs w:val="18"/>
+        </w:rPr>
+        <w:t>origin</w:t>
+      </w:r>
+      <w:proofErr w:type="spellEnd"/>
+      <w:r>
+        <w:rPr>
+          <w:rFonts w:ascii="Lucida Console" w:hAnsi="Lucida Console" w:cs="Lucida Console"/>
+          <w:sz w:val="18"/>
+          <w:szCs w:val="18"/>
+        </w:rPr>
+        <w:t xml:space="preserve"> master</w:t>
       </w:r>
     </w:p>
     <w:p>
@@ -155,6 +537,114 @@
           <w:szCs w:val="18"/>
         </w:rPr>
       </w:pPr>
+    </w:p>
+    <w:p>
+      <w:pPr>
+        <w:rPr>
+          <w:rFonts w:ascii="Lucida Console" w:hAnsi="Lucida Console" w:cs="Lucida Console"/>
+          <w:sz w:val="18"/>
+          <w:szCs w:val="18"/>
+        </w:rPr>
+      </w:pPr>
+      <w:r>
+        <w:rPr>
+          <w:rFonts w:ascii="Lucida Console" w:hAnsi="Lucida Console" w:cs="Lucida Console"/>
+          <w:sz w:val="18"/>
+          <w:szCs w:val="18"/>
+        </w:rPr>
+        <w:t xml:space="preserve">$&gt; set </w:t>
+      </w:r>
+      <w:proofErr w:type="spellStart"/>
+      <w:r>
+        <w:rPr>
+          <w:rFonts w:ascii="Lucida Console" w:hAnsi="Lucida Console" w:cs="Lucida Console"/>
+          <w:sz w:val="18"/>
+          <w:szCs w:val="18"/>
+        </w:rPr>
+        <w:t>http_proxy</w:t>
+      </w:r>
+      <w:proofErr w:type="spellEnd"/>
+      <w:r>
+        <w:rPr>
+          <w:rFonts w:ascii="Lucida Console" w:hAnsi="Lucida Console" w:cs="Lucida Console"/>
+          <w:sz w:val="18"/>
+          <w:szCs w:val="18"/>
+        </w:rPr>
+        <w:t>=</w:t>
+      </w:r>
+      <w:proofErr w:type="gramStart"/>
+      <w:r>
+        <w:rPr>
+          <w:rFonts w:ascii="Lucida Console" w:hAnsi="Lucida Console" w:cs="Lucida Console"/>
+          <w:sz w:val="18"/>
+          <w:szCs w:val="18"/>
+        </w:rPr>
+        <w:t>proxy.ultra</w:t>
+      </w:r>
+      <w:proofErr w:type="gramEnd"/>
+      <w:r>
+        <w:rPr>
+          <w:rFonts w:ascii="Lucida Console" w:hAnsi="Lucida Console" w:cs="Lucida Console"/>
+          <w:sz w:val="18"/>
+          <w:szCs w:val="18"/>
+        </w:rPr>
+        <w:t>.corp:9090</w:t>
+      </w:r>
+      <w:bookmarkStart w:id="0" w:name="_GoBack"/>
+      <w:bookmarkEnd w:id="0"/>
+    </w:p>
+    <w:p>
+      <w:pPr>
+        <w:rPr>
+          <w:rFonts w:ascii="Lucida Console" w:hAnsi="Lucida Console" w:cs="Lucida Console"/>
+          <w:sz w:val="18"/>
+          <w:szCs w:val="18"/>
+        </w:rPr>
+      </w:pPr>
+      <w:r>
+        <w:rPr>
+          <w:rFonts w:ascii="Lucida Console" w:hAnsi="Lucida Console" w:cs="Lucida Console"/>
+          <w:sz w:val="18"/>
+          <w:szCs w:val="18"/>
+        </w:rPr>
+        <w:t xml:space="preserve">$&gt; set </w:t>
+      </w:r>
+      <w:proofErr w:type="spellStart"/>
+      <w:r>
+        <w:rPr>
+          <w:rFonts w:ascii="Lucida Console" w:hAnsi="Lucida Console" w:cs="Lucida Console"/>
+          <w:sz w:val="18"/>
+          <w:szCs w:val="18"/>
+        </w:rPr>
+        <w:t>https_proxy</w:t>
+      </w:r>
+      <w:proofErr w:type="spellEnd"/>
+      <w:r>
+        <w:rPr>
+          <w:rFonts w:ascii="Lucida Console" w:hAnsi="Lucida Console" w:cs="Lucida Console"/>
+          <w:sz w:val="18"/>
+          <w:szCs w:val="18"/>
+        </w:rPr>
+        <w:t>=</w:t>
+      </w:r>
+      <w:proofErr w:type="gramStart"/>
+      <w:r>
+        <w:rPr>
+          <w:rFonts w:ascii="Lucida Console" w:hAnsi="Lucida Console" w:cs="Lucida Console"/>
+          <w:sz w:val="18"/>
+          <w:szCs w:val="18"/>
+        </w:rPr>
+        <w:t>proxy.ultra</w:t>
+      </w:r>
+      <w:proofErr w:type="gramEnd"/>
+      <w:r>
+        <w:rPr>
+          <w:rFonts w:ascii="Lucida Console" w:hAnsi="Lucida Console" w:cs="Lucida Console"/>
+          <w:sz w:val="18"/>
+          <w:szCs w:val="18"/>
+        </w:rPr>
+        <w:t>.corp:9090</w:t>
+      </w:r>
     </w:p>
     <w:p>
       <w:pPr>
@@ -213,8 +703,6 @@
           </wp:inline>
         </w:drawing>
       </w:r>
-      <w:bookmarkStart w:id="0" w:name="_GoBack"/>
-      <w:bookmarkEnd w:id="0"/>
     </w:p>
     <w:sectPr>
       <w:pgSz w:w="11906" w:h="16838"/>

</xml_diff>